<commit_message>
Se actualizaron los documentos
</commit_message>
<xml_diff>
--- a/Informe/Proyecto Lenguaje de Programación II.docx
+++ b/Informe/Proyecto Lenguaje de Programación II.docx
@@ -151,12 +151,14 @@
         <w:jc w:val="right"/>
         <w:rPr>
           <w:b/>
+          <w:color w:val="62AEB2"/>
           <w:sz w:val="28"/>
         </w:rPr>
       </w:pPr>
       <w:r>
         <w:rPr>
           <w:b/>
+          <w:color w:val="62AEB2"/>
           <w:sz w:val="28"/>
         </w:rPr>
         <w:t>Integrantes</w:t>
@@ -164,19 +166,16 @@
       <w:r>
         <w:rPr>
           <w:b/>
+          <w:color w:val="62AEB2"/>
           <w:sz w:val="28"/>
         </w:rPr>
-        <w:t>:</w:t>
-      </w:r>
-    </w:p>
-    <w:p>
-      <w:pPr>
-        <w:pStyle w:val="Prrafodelista"/>
-        <w:numPr>
-          <w:ilvl w:val="0"/>
-          <w:numId w:val="1"/>
-        </w:numPr>
-        <w:spacing w:after="0"/>
+        <w:tab/>
+      </w:r>
+    </w:p>
+    <w:p>
+      <w:pPr>
+        <w:spacing w:after="0"/>
+        <w:ind w:left="360"/>
         <w:jc w:val="right"/>
       </w:pPr>
       <w:r>
@@ -188,12 +187,8 @@
     </w:p>
     <w:p>
       <w:pPr>
-        <w:pStyle w:val="Prrafodelista"/>
-        <w:numPr>
-          <w:ilvl w:val="0"/>
-          <w:numId w:val="1"/>
-        </w:numPr>
-        <w:spacing w:after="0"/>
+        <w:spacing w:after="0"/>
+        <w:ind w:left="360"/>
         <w:jc w:val="right"/>
       </w:pPr>
       <w:r>
@@ -202,15 +197,14 @@
       <w:r>
         <w:tab/>
       </w:r>
-    </w:p>
-    <w:p>
-      <w:pPr>
-        <w:pStyle w:val="Prrafodelista"/>
-        <w:numPr>
-          <w:ilvl w:val="0"/>
-          <w:numId w:val="1"/>
-        </w:numPr>
-        <w:spacing w:after="0"/>
+      <w:r>
+        <w:tab/>
+      </w:r>
+    </w:p>
+    <w:p>
+      <w:pPr>
+        <w:spacing w:after="0"/>
+        <w:ind w:left="360"/>
         <w:jc w:val="right"/>
       </w:pPr>
       <w:r>
@@ -218,6 +212,9 @@
       </w:r>
       <w:r>
         <w:t xml:space="preserve"> Plaza</w:t>
+      </w:r>
+      <w:r>
+        <w:tab/>
       </w:r>
       <w:r>
         <w:tab/>
@@ -305,13 +302,13 @@
             </w:rPr>
             <w:fldChar w:fldCharType="separate"/>
           </w:r>
-          <w:hyperlink w:anchor="_Toc12373154" w:history="1">
+          <w:hyperlink w:anchor="_Toc12374056" w:history="1">
             <w:r>
               <w:rPr>
                 <w:rStyle w:val="Hipervnculo"/>
                 <w:noProof/>
               </w:rPr>
-              <w:t>Introducción.</w:t>
+              <w:t>Introducción</w:t>
             </w:r>
             <w:r>
               <w:rPr>
@@ -332,7 +329,7 @@
                 <w:noProof/>
                 <w:webHidden/>
               </w:rPr>
-              <w:instrText xml:space="preserve"> PAGEREF _Toc12373154 \h </w:instrText>
+              <w:instrText xml:space="preserve"> PAGEREF _Toc12374056 \h </w:instrText>
             </w:r>
             <w:r>
               <w:rPr>
@@ -379,7 +376,7 @@
               <w:lang w:eastAsia="es-ES_tradnl"/>
             </w:rPr>
           </w:pPr>
-          <w:hyperlink w:anchor="_Toc12373155" w:history="1">
+          <w:hyperlink w:anchor="_Toc12374057" w:history="1">
             <w:r>
               <w:rPr>
                 <w:rStyle w:val="Hipervnculo"/>
@@ -406,7 +403,7 @@
                 <w:noProof/>
                 <w:webHidden/>
               </w:rPr>
-              <w:instrText xml:space="preserve"> PAGEREF _Toc12373155 \h </w:instrText>
+              <w:instrText xml:space="preserve"> PAGEREF _Toc12374057 \h </w:instrText>
             </w:r>
             <w:r>
               <w:rPr>
@@ -452,13 +449,13 @@
               <w:lang w:eastAsia="es-ES_tradnl"/>
             </w:rPr>
           </w:pPr>
-          <w:hyperlink w:anchor="_Toc12373156" w:history="1">
+          <w:hyperlink w:anchor="_Toc12374058" w:history="1">
             <w:r>
               <w:rPr>
                 <w:rStyle w:val="Hipervnculo"/>
                 <w:noProof/>
               </w:rPr>
-              <w:t>Aplicabilidad:</w:t>
+              <w:t>Aplicabilidad</w:t>
             </w:r>
             <w:r>
               <w:rPr>
@@ -479,7 +476,7 @@
                 <w:noProof/>
                 <w:webHidden/>
               </w:rPr>
-              <w:instrText xml:space="preserve"> PAGEREF _Toc12373156 \h </w:instrText>
+              <w:instrText xml:space="preserve"> PAGEREF _Toc12374058 \h </w:instrText>
             </w:r>
             <w:r>
               <w:rPr>
@@ -525,13 +522,13 @@
               <w:lang w:eastAsia="es-ES_tradnl"/>
             </w:rPr>
           </w:pPr>
-          <w:hyperlink w:anchor="_Toc12373157" w:history="1">
+          <w:hyperlink w:anchor="_Toc12374059" w:history="1">
             <w:r>
               <w:rPr>
                 <w:rStyle w:val="Hipervnculo"/>
                 <w:noProof/>
               </w:rPr>
-              <w:t>Sensores Utilizados y/o Dispositivos Externos:</w:t>
+              <w:t>Sensores Utilizados y/o Dispositivos Externos</w:t>
             </w:r>
             <w:r>
               <w:rPr>
@@ -552,7 +549,7 @@
                 <w:noProof/>
                 <w:webHidden/>
               </w:rPr>
-              <w:instrText xml:space="preserve"> PAGEREF _Toc12373157 \h </w:instrText>
+              <w:instrText xml:space="preserve"> PAGEREF _Toc12374059 \h </w:instrText>
             </w:r>
             <w:r>
               <w:rPr>
@@ -597,7 +594,7 @@
               <w:lang w:eastAsia="es-ES_tradnl"/>
             </w:rPr>
           </w:pPr>
-          <w:hyperlink w:anchor="_Toc12373158" w:history="1">
+          <w:hyperlink w:anchor="_Toc12374060" w:history="1">
             <w:r>
               <w:rPr>
                 <w:rStyle w:val="Hipervnculo"/>
@@ -624,7 +621,7 @@
                 <w:noProof/>
                 <w:webHidden/>
               </w:rPr>
-              <w:instrText xml:space="preserve"> PAGEREF _Toc12373158 \h </w:instrText>
+              <w:instrText xml:space="preserve"> PAGEREF _Toc12374060 \h </w:instrText>
             </w:r>
             <w:r>
               <w:rPr>
@@ -669,7 +666,7 @@
               <w:lang w:eastAsia="es-ES_tradnl"/>
             </w:rPr>
           </w:pPr>
-          <w:hyperlink w:anchor="_Toc12373159" w:history="1">
+          <w:hyperlink w:anchor="_Toc12374061" w:history="1">
             <w:r>
               <w:rPr>
                 <w:rStyle w:val="Hipervnculo"/>
@@ -696,7 +693,7 @@
                 <w:noProof/>
                 <w:webHidden/>
               </w:rPr>
-              <w:instrText xml:space="preserve"> PAGEREF _Toc12373159 \h </w:instrText>
+              <w:instrText xml:space="preserve"> PAGEREF _Toc12374061 \h </w:instrText>
             </w:r>
             <w:r>
               <w:rPr>
@@ -741,7 +738,7 @@
               <w:lang w:eastAsia="es-ES_tradnl"/>
             </w:rPr>
           </w:pPr>
-          <w:hyperlink w:anchor="_Toc12373160" w:history="1">
+          <w:hyperlink w:anchor="_Toc12374062" w:history="1">
             <w:r>
               <w:rPr>
                 <w:rStyle w:val="Hipervnculo"/>
@@ -768,7 +765,7 @@
                 <w:noProof/>
                 <w:webHidden/>
               </w:rPr>
-              <w:instrText xml:space="preserve"> PAGEREF _Toc12373160 \h </w:instrText>
+              <w:instrText xml:space="preserve"> PAGEREF _Toc12374062 \h </w:instrText>
             </w:r>
             <w:r>
               <w:rPr>
@@ -813,7 +810,7 @@
               <w:lang w:eastAsia="es-ES_tradnl"/>
             </w:rPr>
           </w:pPr>
-          <w:hyperlink w:anchor="_Toc12373161" w:history="1">
+          <w:hyperlink w:anchor="_Toc12374063" w:history="1">
             <w:r>
               <w:rPr>
                 <w:rStyle w:val="Hipervnculo"/>
@@ -840,7 +837,7 @@
                 <w:noProof/>
                 <w:webHidden/>
               </w:rPr>
-              <w:instrText xml:space="preserve"> PAGEREF _Toc12373161 \h </w:instrText>
+              <w:instrText xml:space="preserve"> PAGEREF _Toc12374063 \h </w:instrText>
             </w:r>
             <w:r>
               <w:rPr>
@@ -885,7 +882,7 @@
               <w:lang w:eastAsia="es-ES_tradnl"/>
             </w:rPr>
           </w:pPr>
-          <w:hyperlink w:anchor="_Toc12373162" w:history="1">
+          <w:hyperlink w:anchor="_Toc12374064" w:history="1">
             <w:r>
               <w:rPr>
                 <w:rStyle w:val="Hipervnculo"/>
@@ -912,7 +909,7 @@
                 <w:noProof/>
                 <w:webHidden/>
               </w:rPr>
-              <w:instrText xml:space="preserve"> PAGEREF _Toc12373162 \h </w:instrText>
+              <w:instrText xml:space="preserve"> PAGEREF _Toc12374064 \h </w:instrText>
             </w:r>
             <w:r>
               <w:rPr>
@@ -957,7 +954,7 @@
               <w:lang w:eastAsia="es-ES_tradnl"/>
             </w:rPr>
           </w:pPr>
-          <w:hyperlink w:anchor="_Toc12373163" w:history="1">
+          <w:hyperlink w:anchor="_Toc12374065" w:history="1">
             <w:r>
               <w:rPr>
                 <w:rStyle w:val="Hipervnculo"/>
@@ -984,7 +981,7 @@
                 <w:noProof/>
                 <w:webHidden/>
               </w:rPr>
-              <w:instrText xml:space="preserve"> PAGEREF _Toc12373163 \h </w:instrText>
+              <w:instrText xml:space="preserve"> PAGEREF _Toc12374065 \h </w:instrText>
             </w:r>
             <w:r>
               <w:rPr>
@@ -1030,13 +1027,13 @@
               <w:lang w:eastAsia="es-ES_tradnl"/>
             </w:rPr>
           </w:pPr>
-          <w:hyperlink w:anchor="_Toc12373164" w:history="1">
+          <w:hyperlink w:anchor="_Toc12374066" w:history="1">
             <w:r>
               <w:rPr>
                 <w:rStyle w:val="Hipervnculo"/>
                 <w:noProof/>
               </w:rPr>
-              <w:t>Motivo Elección:</w:t>
+              <w:t>Motivo Elección</w:t>
             </w:r>
             <w:r>
               <w:rPr>
@@ -1057,7 +1054,7 @@
                 <w:noProof/>
                 <w:webHidden/>
               </w:rPr>
-              <w:instrText xml:space="preserve"> PAGEREF _Toc12373164 \h </w:instrText>
+              <w:instrText xml:space="preserve"> PAGEREF _Toc12374066 \h </w:instrText>
             </w:r>
             <w:r>
               <w:rPr>
@@ -1104,7 +1101,7 @@
               <w:lang w:eastAsia="es-ES_tradnl"/>
             </w:rPr>
           </w:pPr>
-          <w:hyperlink w:anchor="_Toc12373165" w:history="1">
+          <w:hyperlink w:anchor="_Toc12374067" w:history="1">
             <w:r>
               <w:rPr>
                 <w:rStyle w:val="Hipervnculo"/>
@@ -1131,7 +1128,7 @@
                 <w:noProof/>
                 <w:webHidden/>
               </w:rPr>
-              <w:instrText xml:space="preserve"> PAGEREF _Toc12373165 \h </w:instrText>
+              <w:instrText xml:space="preserve"> PAGEREF _Toc12374067 \h </w:instrText>
             </w:r>
             <w:r>
               <w:rPr>
@@ -1177,7 +1174,7 @@
               <w:lang w:eastAsia="es-ES_tradnl"/>
             </w:rPr>
           </w:pPr>
-          <w:hyperlink w:anchor="_Toc12373166" w:history="1">
+          <w:hyperlink w:anchor="_Toc12374068" w:history="1">
             <w:r>
               <w:rPr>
                 <w:rStyle w:val="Hipervnculo"/>
@@ -1204,7 +1201,7 @@
                 <w:noProof/>
                 <w:webHidden/>
               </w:rPr>
-              <w:instrText xml:space="preserve"> PAGEREF _Toc12373166 \h </w:instrText>
+              <w:instrText xml:space="preserve"> PAGEREF _Toc12374068 \h </w:instrText>
             </w:r>
             <w:r>
               <w:rPr>
@@ -1250,7 +1247,7 @@
               <w:lang w:eastAsia="es-ES_tradnl"/>
             </w:rPr>
           </w:pPr>
-          <w:hyperlink w:anchor="_Toc12373167" w:history="1">
+          <w:hyperlink w:anchor="_Toc12374069" w:history="1">
             <w:r>
               <w:rPr>
                 <w:rStyle w:val="Hipervnculo"/>
@@ -1277,7 +1274,7 @@
                 <w:noProof/>
                 <w:webHidden/>
               </w:rPr>
-              <w:instrText xml:space="preserve"> PAGEREF _Toc12373167 \h </w:instrText>
+              <w:instrText xml:space="preserve"> PAGEREF _Toc12374069 \h </w:instrText>
             </w:r>
             <w:r>
               <w:rPr>
@@ -1297,7 +1294,7 @@
                 <w:noProof/>
                 <w:webHidden/>
               </w:rPr>
-              <w:t>6</w:t>
+              <w:t>7</w:t>
             </w:r>
             <w:r>
               <w:rPr>
@@ -1323,13 +1320,13 @@
               <w:lang w:eastAsia="es-ES_tradnl"/>
             </w:rPr>
           </w:pPr>
-          <w:hyperlink w:anchor="_Toc12373168" w:history="1">
+          <w:hyperlink w:anchor="_Toc12374070" w:history="1">
             <w:r>
               <w:rPr>
                 <w:rStyle w:val="Hipervnculo"/>
                 <w:noProof/>
               </w:rPr>
-              <w:t>Pruebas realizadas:</w:t>
+              <w:t>Pruebas realizadas</w:t>
             </w:r>
             <w:r>
               <w:rPr>
@@ -1350,7 +1347,7 @@
                 <w:noProof/>
                 <w:webHidden/>
               </w:rPr>
-              <w:instrText xml:space="preserve"> PAGEREF _Toc12373168 \h </w:instrText>
+              <w:instrText xml:space="preserve"> PAGEREF _Toc12374070 \h </w:instrText>
             </w:r>
             <w:r>
               <w:rPr>
@@ -1397,13 +1394,13 @@
               <w:lang w:eastAsia="es-ES_tradnl"/>
             </w:rPr>
           </w:pPr>
-          <w:hyperlink w:anchor="_Toc12373169" w:history="1">
+          <w:hyperlink w:anchor="_Toc12374071" w:history="1">
             <w:r>
               <w:rPr>
                 <w:rStyle w:val="Hipervnculo"/>
                 <w:noProof/>
               </w:rPr>
-              <w:t>Conclusión.</w:t>
+              <w:t>Conclusión</w:t>
             </w:r>
             <w:r>
               <w:rPr>
@@ -1424,7 +1421,7 @@
                 <w:noProof/>
                 <w:webHidden/>
               </w:rPr>
-              <w:instrText xml:space="preserve"> PAGEREF _Toc12373169 \h </w:instrText>
+              <w:instrText xml:space="preserve"> PAGEREF _Toc12374071 \h </w:instrText>
             </w:r>
             <w:r>
               <w:rPr>
@@ -1471,14 +1468,14 @@
               <w:lang w:eastAsia="es-ES_tradnl"/>
             </w:rPr>
           </w:pPr>
-          <w:hyperlink w:anchor="_Toc12373170" w:history="1">
+          <w:hyperlink w:anchor="_Toc12374072" w:history="1">
             <w:r>
               <w:rPr>
                 <w:rStyle w:val="Hipervnculo"/>
                 <w:noProof/>
                 <w:lang w:val="en-US"/>
               </w:rPr>
-              <w:t>Código.</w:t>
+              <w:t>Código</w:t>
             </w:r>
             <w:r>
               <w:rPr>
@@ -1499,7 +1496,7 @@
                 <w:noProof/>
                 <w:webHidden/>
               </w:rPr>
-              <w:instrText xml:space="preserve"> PAGEREF _Toc12373170 \h </w:instrText>
+              <w:instrText xml:space="preserve"> PAGEREF _Toc12374072 \h </w:instrText>
             </w:r>
             <w:r>
               <w:rPr>
@@ -1566,7 +1563,7 @@
       <w:pPr>
         <w:pStyle w:val="Ttulo1"/>
       </w:pPr>
-      <w:bookmarkStart w:id="0" w:name="_Toc12373154"/>
+      <w:bookmarkStart w:id="0" w:name="_Toc12374056"/>
       <w:r>
         <w:lastRenderedPageBreak/>
         <w:t>Introducción</w:t>
@@ -1615,7 +1612,7 @@
       <w:pPr>
         <w:pStyle w:val="Ttulo1"/>
       </w:pPr>
-      <w:bookmarkStart w:id="1" w:name="_Toc12373155"/>
+      <w:bookmarkStart w:id="1" w:name="_Toc12374057"/>
       <w:r>
         <w:lastRenderedPageBreak/>
         <w:t>Usos y aplicaciones del RFID</w:t>
@@ -1634,7 +1631,7 @@
       <w:pPr>
         <w:pStyle w:val="Ttulo2"/>
       </w:pPr>
-      <w:bookmarkStart w:id="2" w:name="_Toc12373156"/>
+      <w:bookmarkStart w:id="2" w:name="_Toc12374058"/>
       <w:r>
         <w:t>Aplicabilidad</w:t>
       </w:r>
@@ -1835,24 +1832,33 @@
       <w:pPr>
         <w:pStyle w:val="Ttulo2"/>
       </w:pPr>
-      <w:bookmarkStart w:id="3" w:name="_Toc12373157"/>
+      <w:bookmarkStart w:id="3" w:name="_Toc12374059"/>
       <w:r>
         <w:t>Sensores Utilizados y/o Dispositivos Externos</w:t>
       </w:r>
       <w:bookmarkEnd w:id="3"/>
     </w:p>
-    <w:p>
+    <w:p/>
+    <w:p>
+      <w:pPr>
+        <w:ind w:left="1080"/>
+        <w:rPr>
+          <w:sz w:val="26"/>
+          <w:szCs w:val="26"/>
+        </w:rPr>
+      </w:pPr>
+      <w:bookmarkStart w:id="4" w:name="_Toc12374060"/>
       <w:r>
         <w:drawing>
           <wp:anchor distT="0" distB="0" distL="114300" distR="114300" simplePos="0" relativeHeight="251658240" behindDoc="0" locked="0" layoutInCell="1" allowOverlap="1" wp14:anchorId="771FC82F">
             <wp:simplePos x="0" y="0"/>
             <wp:positionH relativeFrom="margin">
-              <wp:posOffset>-762</wp:posOffset>
+              <wp:posOffset>8890</wp:posOffset>
             </wp:positionH>
             <wp:positionV relativeFrom="margin">
-              <wp:posOffset>4692269</wp:posOffset>
+              <wp:posOffset>4966335</wp:posOffset>
             </wp:positionV>
-            <wp:extent cx="1856409" cy="1080000"/>
+            <wp:extent cx="1856105" cy="1079500"/>
             <wp:effectExtent l="0" t="0" r="0" b="0"/>
             <wp:wrapSquare wrapText="bothSides"/>
             <wp:docPr id="7" name="Picture 4" descr="https://hobbycomponents.com/1487-large_default/i2c-serial-lcd-1602-module.jpg">
@@ -1894,7 +1900,7 @@
                   <pic:spPr bwMode="auto">
                     <a:xfrm>
                       <a:off x="0" y="0"/>
-                      <a:ext cx="1856409" cy="1080000"/>
+                      <a:ext cx="1856105" cy="1079500"/>
                     </a:xfrm>
                     <a:prstGeom prst="rect">
                       <a:avLst/>
@@ -1914,16 +1920,6 @@
           </wp:anchor>
         </w:drawing>
       </w:r>
-    </w:p>
-    <w:p>
-      <w:pPr>
-        <w:ind w:left="1080"/>
-        <w:rPr>
-          <w:sz w:val="26"/>
-          <w:szCs w:val="26"/>
-        </w:rPr>
-      </w:pPr>
-      <w:bookmarkStart w:id="4" w:name="_Toc12373158"/>
       <w:r>
         <w:rPr>
           <w:rStyle w:val="Ttulo3Car"/>
@@ -1979,6 +1975,7 @@
           <w:szCs w:val="26"/>
         </w:rPr>
       </w:pPr>
+      <w:bookmarkStart w:id="5" w:name="_Toc12374061"/>
       <w:r>
         <w:rPr>
           <w:rFonts w:asciiTheme="majorHAnsi" w:eastAsiaTheme="majorEastAsia" w:hAnsiTheme="majorHAnsi" w:cstheme="majorBidi"/>
@@ -1992,7 +1989,7 @@
               <wp:posOffset>6350</wp:posOffset>
             </wp:positionH>
             <wp:positionV relativeFrom="margin">
-              <wp:posOffset>6169025</wp:posOffset>
+              <wp:posOffset>6450965</wp:posOffset>
             </wp:positionV>
             <wp:extent cx="1855470" cy="1079500"/>
             <wp:effectExtent l="0" t="0" r="0" b="0"/>
@@ -2056,7 +2053,6 @@
           </wp:anchor>
         </w:drawing>
       </w:r>
-      <w:bookmarkStart w:id="5" w:name="_Toc12373159"/>
       <w:r>
         <w:rPr>
           <w:rStyle w:val="Ttulo3Car"/>
@@ -2131,7 +2127,7 @@
               <wp:posOffset>0</wp:posOffset>
             </wp:positionH>
             <wp:positionV relativeFrom="margin">
-              <wp:posOffset>0</wp:posOffset>
+              <wp:posOffset>48625</wp:posOffset>
             </wp:positionV>
             <wp:extent cx="1855928" cy="1080000"/>
             <wp:effectExtent l="0" t="0" r="0" b="0"/>
@@ -2195,7 +2191,7 @@
           </wp:anchor>
         </w:drawing>
       </w:r>
-      <w:bookmarkStart w:id="6" w:name="_Toc12373160"/>
+      <w:bookmarkStart w:id="6" w:name="_Toc12374062"/>
       <w:r>
         <w:rPr>
           <w:rStyle w:val="Ttulo3Car"/>
@@ -2270,12 +2266,12 @@
           <wp:anchor distT="0" distB="0" distL="114300" distR="114300" simplePos="0" relativeHeight="251661312" behindDoc="0" locked="0" layoutInCell="1" allowOverlap="1" wp14:anchorId="15959DB2">
             <wp:simplePos x="0" y="0"/>
             <wp:positionH relativeFrom="margin">
-              <wp:posOffset>401</wp:posOffset>
+              <wp:posOffset>3175</wp:posOffset>
             </wp:positionH>
             <wp:positionV relativeFrom="margin">
-              <wp:posOffset>1826387</wp:posOffset>
+              <wp:posOffset>1847850</wp:posOffset>
             </wp:positionV>
-            <wp:extent cx="1855928" cy="1080000"/>
+            <wp:extent cx="1855470" cy="1079500"/>
             <wp:effectExtent l="0" t="0" r="0" b="0"/>
             <wp:wrapSquare wrapText="bothSides"/>
             <wp:docPr id="5122" name="Picture 2" descr="https://amgkits.com/587-large_default/potenciometro-10k.jpg">
@@ -2317,7 +2313,7 @@
                   <pic:spPr bwMode="auto">
                     <a:xfrm>
                       <a:off x="0" y="0"/>
-                      <a:ext cx="1855928" cy="1080000"/>
+                      <a:ext cx="1855470" cy="1079500"/>
                     </a:xfrm>
                     <a:prstGeom prst="rect">
                       <a:avLst/>
@@ -2337,7 +2333,7 @@
           </wp:anchor>
         </w:drawing>
       </w:r>
-      <w:bookmarkStart w:id="7" w:name="_Toc12373161"/>
+      <w:bookmarkStart w:id="7" w:name="_Toc12374063"/>
       <w:r>
         <w:rPr>
           <w:rStyle w:val="Ttulo3Car"/>
@@ -2441,10 +2437,10 @@
           <wp:anchor distT="0" distB="0" distL="114300" distR="114300" simplePos="0" relativeHeight="251662336" behindDoc="0" locked="0" layoutInCell="1" allowOverlap="1" wp14:anchorId="4D97396E">
             <wp:simplePos x="0" y="0"/>
             <wp:positionH relativeFrom="margin">
-              <wp:posOffset>401</wp:posOffset>
+              <wp:posOffset>0</wp:posOffset>
             </wp:positionH>
             <wp:positionV relativeFrom="margin">
-              <wp:posOffset>3312287</wp:posOffset>
+              <wp:posOffset>3253781</wp:posOffset>
             </wp:positionV>
             <wp:extent cx="1855928" cy="1080000"/>
             <wp:effectExtent l="0" t="0" r="0" b="0"/>
@@ -2508,7 +2504,7 @@
           </wp:anchor>
         </w:drawing>
       </w:r>
-      <w:bookmarkStart w:id="8" w:name="_Toc12373162"/>
+      <w:bookmarkStart w:id="8" w:name="_Toc12374064"/>
       <w:r>
         <w:rPr>
           <w:rStyle w:val="Ttulo3Car"/>
@@ -2739,7 +2735,7 @@
           </wp:anchor>
         </w:drawing>
       </w:r>
-      <w:bookmarkStart w:id="9" w:name="_Toc12373163"/>
+      <w:bookmarkStart w:id="9" w:name="_Toc12374065"/>
       <w:r>
         <w:rPr>
           <w:rStyle w:val="Ttulo3Car"/>
@@ -2789,7 +2785,7 @@
       <w:pPr>
         <w:pStyle w:val="Ttulo2"/>
       </w:pPr>
-      <w:bookmarkStart w:id="10" w:name="_Toc12373164"/>
+      <w:bookmarkStart w:id="10" w:name="_Toc12374066"/>
       <w:r>
         <w:lastRenderedPageBreak/>
         <w:t>Motivo Elección</w:t>
@@ -2861,7 +2857,7 @@
       <w:pPr>
         <w:pStyle w:val="Ttulo1"/>
       </w:pPr>
-      <w:bookmarkStart w:id="11" w:name="_Toc12373165"/>
+      <w:bookmarkStart w:id="11" w:name="_Toc12374067"/>
       <w:r>
         <w:t>Desarrollo.</w:t>
       </w:r>
@@ -2876,7 +2872,7 @@
       <w:pPr>
         <w:pStyle w:val="Ttulo2"/>
       </w:pPr>
-      <w:bookmarkStart w:id="12" w:name="_Toc12373166"/>
+      <w:bookmarkStart w:id="12" w:name="_Toc12374068"/>
       <w:r>
         <w:t>Esquema</w:t>
       </w:r>
@@ -2990,7 +2986,6 @@
           <w:szCs w:val="26"/>
         </w:rPr>
       </w:pPr>
-      <w:bookmarkStart w:id="13" w:name="_Toc12373167"/>
       <w:r>
         <w:br w:type="page"/>
       </w:r>
@@ -2999,6 +2994,7 @@
       <w:pPr>
         <w:pStyle w:val="Ttulo2"/>
       </w:pPr>
+      <w:bookmarkStart w:id="13" w:name="_Toc12374069"/>
       <w:r>
         <w:lastRenderedPageBreak/>
         <w:t>Visualización</w:t>
@@ -3099,7 +3095,7 @@
       <w:pPr>
         <w:pStyle w:val="Ttulo2"/>
       </w:pPr>
-      <w:bookmarkStart w:id="14" w:name="_Toc12373168"/>
+      <w:bookmarkStart w:id="14" w:name="_Toc12374070"/>
       <w:r>
         <w:t>Pruebas realizadas</w:t>
       </w:r>
@@ -3149,12 +3145,18 @@
         <w:rPr>
           <w:szCs w:val="24"/>
         </w:rPr>
-        <w:t xml:space="preserve">Llavero Azul UID: </w:t>
+        <w:t>Llavero Azul UID:</w:t>
       </w:r>
       <w:r>
         <w:rPr>
           <w:szCs w:val="24"/>
         </w:rPr>
+        <w:t xml:space="preserve"> </w:t>
+      </w:r>
+      <w:r>
+        <w:rPr>
+          <w:szCs w:val="24"/>
+        </w:rPr>
         <w:tab/>
       </w:r>
       <w:r>
@@ -3162,6 +3164,11 @@
           <w:szCs w:val="24"/>
         </w:rPr>
         <w:tab/>
+      </w:r>
+      <w:r>
+        <w:rPr>
+          <w:szCs w:val="24"/>
+        </w:rPr>
         <w:t xml:space="preserve">90 </w:t>
       </w:r>
       <w:r>
@@ -3379,12 +3386,13 @@
     </w:p>
     <w:p>
       <w:pPr>
-        <w:pStyle w:val="Prrafodelista"/>
         <w:spacing w:after="0"/>
         <w:rPr>
           <w:szCs w:val="24"/>
         </w:rPr>
       </w:pPr>
+      <w:bookmarkStart w:id="15" w:name="_GoBack"/>
+      <w:bookmarkEnd w:id="15"/>
     </w:p>
     <w:p>
       <w:pPr>
@@ -3419,12 +3427,12 @@
       <w:pPr>
         <w:pStyle w:val="Ttulo1"/>
       </w:pPr>
-      <w:bookmarkStart w:id="15" w:name="_Toc12373169"/>
+      <w:bookmarkStart w:id="16" w:name="_Toc12374071"/>
       <w:r>
         <w:lastRenderedPageBreak/>
         <w:t>Conclusión</w:t>
       </w:r>
-      <w:bookmarkEnd w:id="15"/>
+      <w:bookmarkEnd w:id="16"/>
     </w:p>
     <w:p>
       <w:pPr>
@@ -3534,7 +3542,7 @@
           <w:lang w:val="en-US"/>
         </w:rPr>
       </w:pPr>
-      <w:bookmarkStart w:id="16" w:name="_Toc12373170"/>
+      <w:bookmarkStart w:id="17" w:name="_Toc12374072"/>
       <w:r>
         <w:rPr>
           <w:lang w:val="en-US"/>
@@ -3542,7 +3550,7 @@
         <w:lastRenderedPageBreak/>
         <w:t>Código</w:t>
       </w:r>
-      <w:bookmarkEnd w:id="16"/>
+      <w:bookmarkEnd w:id="17"/>
     </w:p>
     <w:p>
       <w:pPr>
@@ -4260,8 +4268,6 @@
           <w:lang w:val="en-US"/>
         </w:rPr>
       </w:pPr>
-      <w:bookmarkStart w:id="17" w:name="_GoBack"/>
-      <w:bookmarkEnd w:id="17"/>
     </w:p>
     <w:p>
       <w:pPr>
@@ -12386,7 +12392,7 @@
 </file>
 
 <file path=customXml/itemProps1.xml><?xml version="1.0" encoding="utf-8"?>
-<ds:datastoreItem xmlns:ds="http://schemas.openxmlformats.org/officeDocument/2006/customXml" ds:itemID="{8F75CE56-79AA-6D40-9DA2-DF2CAB51BAA8}">
+<ds:datastoreItem xmlns:ds="http://schemas.openxmlformats.org/officeDocument/2006/customXml" ds:itemID="{F41A08CA-6788-5640-A7A4-AEC872432B92}">
   <ds:schemaRefs>
     <ds:schemaRef ds:uri="http://schemas.openxmlformats.org/officeDocument/2006/bibliography"/>
   </ds:schemaRefs>

</xml_diff>